<commit_message>
Improved disadvantages of eCoach
</commit_message>
<xml_diff>
--- a/Seminar Report/Disadvantages of e-coaching.docx
+++ b/Seminar Report/Disadvantages of e-coaching.docx
@@ -1,6 +1,6 @@
 
 <file path=word/document.xml><?xml version="1.0" encoding="utf-8"?>
-<w:document xmlns:ve="http://schemas.openxmlformats.org/markup-compatibility/2006" xmlns:o="urn:schemas-microsoft-com:office:office" xmlns:r="http://schemas.openxmlformats.org/officeDocument/2006/relationships" xmlns:m="http://schemas.openxmlformats.org/officeDocument/2006/math" xmlns:v="urn:schemas-microsoft-com:vml" xmlns:wp="http://schemas.openxmlformats.org/drawingml/2006/wordprocessingDrawing" xmlns:w10="urn:schemas-microsoft-com:office:word" xmlns:w="http://schemas.openxmlformats.org/wordprocessingml/2006/main" xmlns:wne="http://schemas.microsoft.com/office/word/2006/wordml">
+<w:document xmlns:wpc="http://schemas.microsoft.com/office/word/2010/wordprocessingCanvas" xmlns:mo="http://schemas.microsoft.com/office/mac/office/2008/main" xmlns:mc="http://schemas.openxmlformats.org/markup-compatibility/2006" xmlns:mv="urn:schemas-microsoft-com:mac:vml" xmlns:o="urn:schemas-microsoft-com:office:office" xmlns:r="http://schemas.openxmlformats.org/officeDocument/2006/relationships" xmlns:m="http://schemas.openxmlformats.org/officeDocument/2006/math" xmlns:v="urn:schemas-microsoft-com:vml" xmlns:wp14="http://schemas.microsoft.com/office/word/2010/wordprocessingDrawing" xmlns:wp="http://schemas.openxmlformats.org/drawingml/2006/wordprocessingDrawing" xmlns:w10="urn:schemas-microsoft-com:office:word" xmlns:w="http://schemas.openxmlformats.org/wordprocessingml/2006/main" xmlns:w14="http://schemas.microsoft.com/office/word/2010/wordml" xmlns:wpg="http://schemas.microsoft.com/office/word/2010/wordprocessingGroup" xmlns:wpi="http://schemas.microsoft.com/office/word/2010/wordprocessingInk" xmlns:wne="http://schemas.microsoft.com/office/word/2006/wordml" xmlns:wps="http://schemas.microsoft.com/office/word/2010/wordprocessingShape" mc:Ignorable="w14 wp14">
   <w:body>
     <w:p>
       <w:pPr>
@@ -15,20 +15,37 @@
           <w:sz w:val="28"/>
           <w:szCs w:val="28"/>
         </w:rPr>
-        <w:t>Disadvantages of e-coaching</w:t>
-      </w:r>
-    </w:p>
-    <w:p>
-      <w:pPr>
-        <w:pStyle w:val="NoSpacing"/>
-      </w:pPr>
-    </w:p>
-    <w:p>
-      <w:pPr>
-        <w:pStyle w:val="NoSpacing"/>
-      </w:pPr>
-      <w:r>
-        <w:t xml:space="preserve">E-coaching contains a lot of advantages with helping patients, but there are also some disadvantages we should consider. </w:t>
+        <w:t xml:space="preserve">Disadvantages of </w:t>
+      </w:r>
+      <w:r>
+        <w:rPr>
+          <w:sz w:val="28"/>
+          <w:szCs w:val="28"/>
+        </w:rPr>
+        <w:t>eCoach</w:t>
+      </w:r>
+      <w:r>
+        <w:rPr>
+          <w:sz w:val="28"/>
+          <w:szCs w:val="28"/>
+        </w:rPr>
+        <w:t>ing</w:t>
+      </w:r>
+    </w:p>
+    <w:p>
+      <w:pPr>
+        <w:pStyle w:val="NoSpacing"/>
+      </w:pPr>
+    </w:p>
+    <w:p>
+      <w:pPr>
+        <w:pStyle w:val="NoSpacing"/>
+      </w:pPr>
+      <w:r>
+        <w:t>eCoach</w:t>
+      </w:r>
+      <w:r>
+        <w:t xml:space="preserve">ing contains a lot of advantages with helping patients, but there are also some disadvantages we should consider. </w:t>
       </w:r>
     </w:p>
     <w:p>
@@ -50,33 +67,83 @@
         <w:t xml:space="preserve">People feel less connected to an avatar or robot than a human and will feel less emotional letting down an avatar. A disadvantage that follows from this is reduced commitment. It is easier to abandon a task an avatar assigned than one assigned by the therapist. They feel there will be less consequences and </w:t>
       </w:r>
       <w:r>
-        <w:t>will sooner disengage from e-coaches.</w:t>
-      </w:r>
-    </w:p>
-    <w:p>
-      <w:pPr>
-        <w:pStyle w:val="NoSpacing"/>
-      </w:pPr>
-    </w:p>
-    <w:p>
-      <w:pPr>
-        <w:pStyle w:val="NoSpacing"/>
-      </w:pPr>
-      <w:r>
-        <w:t>A long with the commitment issue, e-coaches are also harder to use for some people. Not everyone is familiar with using computers and might not be able to use the e-coaches fully as they were intended. It is possible they cannot get the program to work or do not know how to work with. Interacting with an avatar can feel unnatural to some people as well. These problems may ensure that the therapy is not working optimally or at all and will slow down progress to get over their social phobia.</w:t>
-      </w:r>
-    </w:p>
-    <w:p>
-      <w:pPr>
-        <w:pStyle w:val="NoSpacing"/>
-      </w:pPr>
-    </w:p>
-    <w:p>
-      <w:pPr>
-        <w:pStyle w:val="NoSpacing"/>
-      </w:pPr>
-      <w:r>
-        <w:t>E-coaches are not as good as people yet. The avatars might end up in a situation they cannot handle and can provide strange answers, which have nothing to do with the conversation and can confuse the patient by doing so.</w:t>
+        <w:t xml:space="preserve">will sooner disengage from </w:t>
+      </w:r>
+      <w:r>
+        <w:t>eCoach</w:t>
+      </w:r>
+      <w:r>
+        <w:t>es.</w:t>
+      </w:r>
+    </w:p>
+    <w:p>
+      <w:pPr>
+        <w:pStyle w:val="NoSpacing"/>
+      </w:pPr>
+    </w:p>
+    <w:p>
+      <w:pPr>
+        <w:pStyle w:val="NoSpacing"/>
+      </w:pPr>
+      <w:r>
+        <w:t xml:space="preserve">A long with the commitment issue, </w:t>
+      </w:r>
+      <w:r>
+        <w:t>eCoach</w:t>
+      </w:r>
+      <w:r>
+        <w:t xml:space="preserve">es are also harder to use for some people. Not everyone is familiar with using computers and might not be able to use the </w:t>
+      </w:r>
+      <w:r>
+        <w:t>eCoach</w:t>
+      </w:r>
+      <w:r>
+        <w:t xml:space="preserve"> fully as they were intended</w:t>
+      </w:r>
+      <w:r>
+        <w:t xml:space="preserve"> to use</w:t>
+      </w:r>
+      <w:r>
+        <w:t>. It is possible they cannot get the program to work or do not know how to work with</w:t>
+      </w:r>
+      <w:r>
+        <w:t xml:space="preserve"> the program</w:t>
+      </w:r>
+      <w:r>
+        <w:t xml:space="preserve">. Interacting with an avatar can feel unnatural to some people as well. These problems may ensure that the therapy is not working optimally or at all and will slow down </w:t>
+      </w:r>
+      <w:r>
+        <w:t xml:space="preserve">the </w:t>
+      </w:r>
+      <w:r>
+        <w:t>progress to get over their social phobia.</w:t>
+      </w:r>
+    </w:p>
+    <w:p>
+      <w:pPr>
+        <w:pStyle w:val="NoSpacing"/>
+      </w:pPr>
+    </w:p>
+    <w:p>
+      <w:pPr>
+        <w:pStyle w:val="NoSpacing"/>
+      </w:pPr>
+      <w:r>
+        <w:t>e</w:t>
+      </w:r>
+      <w:r>
+        <w:t>Coach</w:t>
+      </w:r>
+      <w:r>
+        <w:t>es are not as good as people</w:t>
+      </w:r>
+      <w:r>
+        <w:t>,</w:t>
+      </w:r>
+      <w:bookmarkStart w:id="0" w:name="_GoBack"/>
+      <w:bookmarkEnd w:id="0"/>
+      <w:r>
+        <w:t xml:space="preserve"> yet. The avatars might end up in a situation they cannot handle and can provide strange answers, which have nothing to do with the conversation and can confuse the patient by doing so.</w:t>
       </w:r>
       <w:r>
         <w:t xml:space="preserve"> </w:t>
@@ -134,49 +201,7 @@
         <w:rPr>
           <w:rStyle w:val="addmd"/>
         </w:rPr>
-        <w:t xml:space="preserve">David </w:t>
-      </w:r>
-      <w:proofErr w:type="spellStart"/>
-      <w:r>
-        <w:rPr>
-          <w:rStyle w:val="addmd"/>
-        </w:rPr>
-        <w:t>Clutterbuck</w:t>
-      </w:r>
-      <w:proofErr w:type="spellEnd"/>
-      <w:r>
-        <w:rPr>
-          <w:rStyle w:val="addmd"/>
-        </w:rPr>
-        <w:t xml:space="preserve"> &amp; </w:t>
-      </w:r>
-      <w:proofErr w:type="spellStart"/>
-      <w:r>
-        <w:rPr>
-          <w:rStyle w:val="addmd"/>
-        </w:rPr>
-        <w:t>Zulfi</w:t>
-      </w:r>
-      <w:proofErr w:type="spellEnd"/>
-      <w:r>
-        <w:rPr>
-          <w:rStyle w:val="addmd"/>
-        </w:rPr>
-        <w:t xml:space="preserve"> </w:t>
-      </w:r>
-      <w:proofErr w:type="spellStart"/>
-      <w:r>
-        <w:rPr>
-          <w:rStyle w:val="addmd"/>
-        </w:rPr>
-        <w:t>Hussain</w:t>
-      </w:r>
-      <w:proofErr w:type="spellEnd"/>
-      <w:r>
-        <w:rPr>
-          <w:rStyle w:val="addmd"/>
-        </w:rPr>
-        <w:t>. 2010.</w:t>
+        <w:t>David Clutterbuck &amp; Zulfi Hussain. 2010.</w:t>
       </w:r>
       <w:r>
         <w:rPr>
@@ -215,7 +240,7 @@
 </file>
 
 <file path=word/numbering.xml><?xml version="1.0" encoding="utf-8"?>
-<w:numbering xmlns:ve="http://schemas.openxmlformats.org/markup-compatibility/2006" xmlns:o="urn:schemas-microsoft-com:office:office" xmlns:r="http://schemas.openxmlformats.org/officeDocument/2006/relationships" xmlns:m="http://schemas.openxmlformats.org/officeDocument/2006/math" xmlns:v="urn:schemas-microsoft-com:vml" xmlns:wp="http://schemas.openxmlformats.org/drawingml/2006/wordprocessingDrawing" xmlns:w10="urn:schemas-microsoft-com:office:word" xmlns:w="http://schemas.openxmlformats.org/wordprocessingml/2006/main" xmlns:wne="http://schemas.microsoft.com/office/word/2006/wordml">
+<w:numbering xmlns:wpc="http://schemas.microsoft.com/office/word/2010/wordprocessingCanvas" xmlns:mo="http://schemas.microsoft.com/office/mac/office/2008/main" xmlns:mc="http://schemas.openxmlformats.org/markup-compatibility/2006" xmlns:mv="urn:schemas-microsoft-com:mac:vml" xmlns:o="urn:schemas-microsoft-com:office:office" xmlns:r="http://schemas.openxmlformats.org/officeDocument/2006/relationships" xmlns:m="http://schemas.openxmlformats.org/officeDocument/2006/math" xmlns:v="urn:schemas-microsoft-com:vml" xmlns:wp14="http://schemas.microsoft.com/office/word/2010/wordprocessingDrawing" xmlns:wp="http://schemas.openxmlformats.org/drawingml/2006/wordprocessingDrawing" xmlns:w10="urn:schemas-microsoft-com:office:word" xmlns:w="http://schemas.openxmlformats.org/wordprocessingml/2006/main" xmlns:w14="http://schemas.microsoft.com/office/word/2010/wordml" xmlns:wpg="http://schemas.microsoft.com/office/word/2010/wordprocessingGroup" xmlns:wpi="http://schemas.microsoft.com/office/word/2010/wordprocessingInk" xmlns:wne="http://schemas.microsoft.com/office/word/2006/wordml" xmlns:wps="http://schemas.microsoft.com/office/word/2010/wordprocessingShape" mc:Ignorable="w14 wp14">
   <w:abstractNum w:abstractNumId="0">
     <w:nsid w:val="2DD02DB5"/>
     <w:multiLevelType w:val="hybridMultilevel"/>
@@ -312,7 +337,7 @@
 </file>
 
 <file path=word/styles.xml><?xml version="1.0" encoding="utf-8"?>
-<w:styles xmlns:r="http://schemas.openxmlformats.org/officeDocument/2006/relationships" xmlns:w="http://schemas.openxmlformats.org/wordprocessingml/2006/main">
+<w:styles xmlns:mc="http://schemas.openxmlformats.org/markup-compatibility/2006" xmlns:r="http://schemas.openxmlformats.org/officeDocument/2006/relationships" xmlns:w="http://schemas.openxmlformats.org/wordprocessingml/2006/main" xmlns:w14="http://schemas.microsoft.com/office/word/2010/wordml" mc:Ignorable="w14">
   <w:docDefaults>
     <w:rPrDefault>
       <w:rPr>
@@ -328,7 +353,7 @@
       </w:pPr>
     </w:pPrDefault>
   </w:docDefaults>
-  <w:latentStyles w:defLockedState="0" w:defUIPriority="99" w:defSemiHidden="1" w:defUnhideWhenUsed="1" w:defQFormat="0" w:count="267">
+  <w:latentStyles w:defLockedState="0" w:defUIPriority="99" w:defSemiHidden="1" w:defUnhideWhenUsed="1" w:defQFormat="0" w:count="276">
     <w:lsdException w:name="Normal" w:semiHidden="0" w:uiPriority="0" w:unhideWhenUsed="0" w:qFormat="1"/>
     <w:lsdException w:name="heading 1" w:semiHidden="0" w:uiPriority="9" w:unhideWhenUsed="0" w:qFormat="1"/>
     <w:lsdException w:name="heading 2" w:uiPriority="9" w:qFormat="1"/>
@@ -503,7 +528,6 @@
     <w:uiPriority w:val="99"/>
     <w:semiHidden/>
     <w:unhideWhenUsed/>
-    <w:qFormat/>
     <w:tblPr>
       <w:tblInd w:w="0" w:type="dxa"/>
       <w:tblCellMar>
@@ -548,6 +572,192 @@
     <w:name w:val="addmd"/>
     <w:basedOn w:val="DefaultParagraphFont"/>
     <w:rsid w:val="0027743B"/>
+  </w:style>
+</w:styles>
+</file>
+
+<file path=word/stylesWithEffects.xml><?xml version="1.0" encoding="utf-8"?>
+<w:styles xmlns:wpc="http://schemas.microsoft.com/office/word/2010/wordprocessingCanvas" xmlns:mo="http://schemas.microsoft.com/office/mac/office/2008/main" xmlns:mc="http://schemas.openxmlformats.org/markup-compatibility/2006" xmlns:mv="urn:schemas-microsoft-com:mac:vml" xmlns:o="urn:schemas-microsoft-com:office:office" xmlns:r="http://schemas.openxmlformats.org/officeDocument/2006/relationships" xmlns:m="http://schemas.openxmlformats.org/officeDocument/2006/math" xmlns:v="urn:schemas-microsoft-com:vml" xmlns:wp14="http://schemas.microsoft.com/office/word/2010/wordprocessingDrawing" xmlns:wp="http://schemas.openxmlformats.org/drawingml/2006/wordprocessingDrawing" xmlns:w10="urn:schemas-microsoft-com:office:word" xmlns:w="http://schemas.openxmlformats.org/wordprocessingml/2006/main" xmlns:w14="http://schemas.microsoft.com/office/word/2010/wordml" xmlns:wpg="http://schemas.microsoft.com/office/word/2010/wordprocessingGroup" xmlns:wpi="http://schemas.microsoft.com/office/word/2010/wordprocessingInk" xmlns:wne="http://schemas.microsoft.com/office/word/2006/wordml" xmlns:wps="http://schemas.microsoft.com/office/word/2010/wordprocessingShape" mc:Ignorable="w14 wp14">
+  <w:docDefaults>
+    <w:rPrDefault>
+      <w:rPr>
+        <w:rFonts w:asciiTheme="minorHAnsi" w:eastAsiaTheme="minorEastAsia" w:hAnsiTheme="minorHAnsi" w:cstheme="minorBidi"/>
+        <w:sz w:val="24"/>
+        <w:szCs w:val="24"/>
+        <w:lang w:val="nl-NL" w:eastAsia="ja-JP" w:bidi="ar-SA"/>
+      </w:rPr>
+    </w:rPrDefault>
+    <w:pPrDefault/>
+  </w:docDefaults>
+  <w:latentStyles w:defLockedState="0" w:defUIPriority="99" w:defSemiHidden="1" w:defUnhideWhenUsed="1" w:defQFormat="0" w:count="276">
+    <w:lsdException w:name="Normal" w:semiHidden="0" w:uiPriority="0" w:unhideWhenUsed="0" w:qFormat="1"/>
+    <w:lsdException w:name="heading 1" w:semiHidden="0" w:uiPriority="9" w:unhideWhenUsed="0" w:qFormat="1"/>
+    <w:lsdException w:name="heading 2" w:uiPriority="9" w:qFormat="1"/>
+    <w:lsdException w:name="heading 3" w:uiPriority="9" w:qFormat="1"/>
+    <w:lsdException w:name="heading 4" w:uiPriority="9" w:qFormat="1"/>
+    <w:lsdException w:name="heading 5" w:uiPriority="9" w:qFormat="1"/>
+    <w:lsdException w:name="heading 6" w:uiPriority="9" w:qFormat="1"/>
+    <w:lsdException w:name="heading 7" w:uiPriority="9" w:qFormat="1"/>
+    <w:lsdException w:name="heading 8" w:uiPriority="9" w:qFormat="1"/>
+    <w:lsdException w:name="heading 9" w:uiPriority="9" w:qFormat="1"/>
+    <w:lsdException w:name="toc 1" w:uiPriority="39"/>
+    <w:lsdException w:name="toc 2" w:uiPriority="39"/>
+    <w:lsdException w:name="toc 3" w:uiPriority="39"/>
+    <w:lsdException w:name="toc 4" w:uiPriority="39"/>
+    <w:lsdException w:name="toc 5" w:uiPriority="39"/>
+    <w:lsdException w:name="toc 6" w:uiPriority="39"/>
+    <w:lsdException w:name="toc 7" w:uiPriority="39"/>
+    <w:lsdException w:name="toc 8" w:uiPriority="39"/>
+    <w:lsdException w:name="toc 9" w:uiPriority="39"/>
+    <w:lsdException w:name="caption" w:uiPriority="35" w:qFormat="1"/>
+    <w:lsdException w:name="Title" w:semiHidden="0" w:uiPriority="10" w:unhideWhenUsed="0" w:qFormat="1"/>
+    <w:lsdException w:name="Default Paragraph Font" w:uiPriority="1"/>
+    <w:lsdException w:name="Subtitle" w:semiHidden="0" w:uiPriority="11" w:unhideWhenUsed="0" w:qFormat="1"/>
+    <w:lsdException w:name="Strong" w:semiHidden="0" w:uiPriority="22" w:unhideWhenUsed="0" w:qFormat="1"/>
+    <w:lsdException w:name="Emphasis" w:semiHidden="0" w:uiPriority="20" w:unhideWhenUsed="0" w:qFormat="1"/>
+    <w:lsdException w:name="Table Grid" w:semiHidden="0" w:uiPriority="59" w:unhideWhenUsed="0"/>
+    <w:lsdException w:name="Placeholder Text" w:unhideWhenUsed="0"/>
+    <w:lsdException w:name="No Spacing" w:semiHidden="0" w:uiPriority="1" w:unhideWhenUsed="0" w:qFormat="1"/>
+    <w:lsdException w:name="Light Shading" w:semiHidden="0" w:uiPriority="60" w:unhideWhenUsed="0"/>
+    <w:lsdException w:name="Light List" w:semiHidden="0" w:uiPriority="61" w:unhideWhenUsed="0"/>
+    <w:lsdException w:name="Light Grid" w:semiHidden="0" w:uiPriority="62" w:unhideWhenUsed="0"/>
+    <w:lsdException w:name="Medium Shading 1" w:semiHidden="0" w:uiPriority="63" w:unhideWhenUsed="0"/>
+    <w:lsdException w:name="Medium Shading 2" w:semiHidden="0" w:uiPriority="64" w:unhideWhenUsed="0"/>
+    <w:lsdException w:name="Medium List 1" w:semiHidden="0" w:uiPriority="65" w:unhideWhenUsed="0"/>
+    <w:lsdException w:name="Medium List 2" w:semiHidden="0" w:uiPriority="66" w:unhideWhenUsed="0"/>
+    <w:lsdException w:name="Medium Grid 1" w:semiHidden="0" w:uiPriority="67" w:unhideWhenUsed="0"/>
+    <w:lsdException w:name="Medium Grid 2" w:semiHidden="0" w:uiPriority="68" w:unhideWhenUsed="0"/>
+    <w:lsdException w:name="Medium Grid 3" w:semiHidden="0" w:uiPriority="69" w:unhideWhenUsed="0"/>
+    <w:lsdException w:name="Dark List" w:semiHidden="0" w:uiPriority="70" w:unhideWhenUsed="0"/>
+    <w:lsdException w:name="Colorful Shading" w:semiHidden="0" w:uiPriority="71" w:unhideWhenUsed="0"/>
+    <w:lsdException w:name="Colorful List" w:semiHidden="0" w:uiPriority="72" w:unhideWhenUsed="0"/>
+    <w:lsdException w:name="Colorful Grid" w:semiHidden="0" w:uiPriority="73" w:unhideWhenUsed="0"/>
+    <w:lsdException w:name="Light Shading Accent 1" w:semiHidden="0" w:uiPriority="60" w:unhideWhenUsed="0"/>
+    <w:lsdException w:name="Light List Accent 1" w:semiHidden="0" w:uiPriority="61" w:unhideWhenUsed="0"/>
+    <w:lsdException w:name="Light Grid Accent 1" w:semiHidden="0" w:uiPriority="62" w:unhideWhenUsed="0"/>
+    <w:lsdException w:name="Medium Shading 1 Accent 1" w:semiHidden="0" w:uiPriority="63" w:unhideWhenUsed="0"/>
+    <w:lsdException w:name="Medium Shading 2 Accent 1" w:semiHidden="0" w:uiPriority="64" w:unhideWhenUsed="0"/>
+    <w:lsdException w:name="Medium List 1 Accent 1" w:semiHidden="0" w:uiPriority="65" w:unhideWhenUsed="0"/>
+    <w:lsdException w:name="Revision" w:unhideWhenUsed="0"/>
+    <w:lsdException w:name="List Paragraph" w:semiHidden="0" w:uiPriority="34" w:unhideWhenUsed="0" w:qFormat="1"/>
+    <w:lsdException w:name="Quote" w:semiHidden="0" w:uiPriority="29" w:unhideWhenUsed="0" w:qFormat="1"/>
+    <w:lsdException w:name="Intense Quote" w:semiHidden="0" w:uiPriority="30" w:unhideWhenUsed="0" w:qFormat="1"/>
+    <w:lsdException w:name="Medium List 2 Accent 1" w:semiHidden="0" w:uiPriority="66" w:unhideWhenUsed="0"/>
+    <w:lsdException w:name="Medium Grid 1 Accent 1" w:semiHidden="0" w:uiPriority="67" w:unhideWhenUsed="0"/>
+    <w:lsdException w:name="Medium Grid 2 Accent 1" w:semiHidden="0" w:uiPriority="68" w:unhideWhenUsed="0"/>
+    <w:lsdException w:name="Medium Grid 3 Accent 1" w:semiHidden="0" w:uiPriority="69" w:unhideWhenUsed="0"/>
+    <w:lsdException w:name="Dark List Accent 1" w:semiHidden="0" w:uiPriority="70" w:unhideWhenUsed="0"/>
+    <w:lsdException w:name="Colorful Shading Accent 1" w:semiHidden="0" w:uiPriority="71" w:unhideWhenUsed="0"/>
+    <w:lsdException w:name="Colorful List Accent 1" w:semiHidden="0" w:uiPriority="72" w:unhideWhenUsed="0"/>
+    <w:lsdException w:name="Colorful Grid Accent 1" w:semiHidden="0" w:uiPriority="73" w:unhideWhenUsed="0"/>
+    <w:lsdException w:name="Light Shading Accent 2" w:semiHidden="0" w:uiPriority="60" w:unhideWhenUsed="0"/>
+    <w:lsdException w:name="Light List Accent 2" w:semiHidden="0" w:uiPriority="61" w:unhideWhenUsed="0"/>
+    <w:lsdException w:name="Light Grid Accent 2" w:semiHidden="0" w:uiPriority="62" w:unhideWhenUsed="0"/>
+    <w:lsdException w:name="Medium Shading 1 Accent 2" w:semiHidden="0" w:uiPriority="63" w:unhideWhenUsed="0"/>
+    <w:lsdException w:name="Medium Shading 2 Accent 2" w:semiHidden="0" w:uiPriority="64" w:unhideWhenUsed="0"/>
+    <w:lsdException w:name="Medium List 1 Accent 2" w:semiHidden="0" w:uiPriority="65" w:unhideWhenUsed="0"/>
+    <w:lsdException w:name="Medium List 2 Accent 2" w:semiHidden="0" w:uiPriority="66" w:unhideWhenUsed="0"/>
+    <w:lsdException w:name="Medium Grid 1 Accent 2" w:semiHidden="0" w:uiPriority="67" w:unhideWhenUsed="0"/>
+    <w:lsdException w:name="Medium Grid 2 Accent 2" w:semiHidden="0" w:uiPriority="68" w:unhideWhenUsed="0"/>
+    <w:lsdException w:name="Medium Grid 3 Accent 2" w:semiHidden="0" w:uiPriority="69" w:unhideWhenUsed="0"/>
+    <w:lsdException w:name="Dark List Accent 2" w:semiHidden="0" w:uiPriority="70" w:unhideWhenUsed="0"/>
+    <w:lsdException w:name="Colorful Shading Accent 2" w:semiHidden="0" w:uiPriority="71" w:unhideWhenUsed="0"/>
+    <w:lsdException w:name="Colorful List Accent 2" w:semiHidden="0" w:uiPriority="72" w:unhideWhenUsed="0"/>
+    <w:lsdException w:name="Colorful Grid Accent 2" w:semiHidden="0" w:uiPriority="73" w:unhideWhenUsed="0"/>
+    <w:lsdException w:name="Light Shading Accent 3" w:semiHidden="0" w:uiPriority="60" w:unhideWhenUsed="0"/>
+    <w:lsdException w:name="Light List Accent 3" w:semiHidden="0" w:uiPriority="61" w:unhideWhenUsed="0"/>
+    <w:lsdException w:name="Light Grid Accent 3" w:semiHidden="0" w:uiPriority="62" w:unhideWhenUsed="0"/>
+    <w:lsdException w:name="Medium Shading 1 Accent 3" w:semiHidden="0" w:uiPriority="63" w:unhideWhenUsed="0"/>
+    <w:lsdException w:name="Medium Shading 2 Accent 3" w:semiHidden="0" w:uiPriority="64" w:unhideWhenUsed="0"/>
+    <w:lsdException w:name="Medium List 1 Accent 3" w:semiHidden="0" w:uiPriority="65" w:unhideWhenUsed="0"/>
+    <w:lsdException w:name="Medium List 2 Accent 3" w:semiHidden="0" w:uiPriority="66" w:unhideWhenUsed="0"/>
+    <w:lsdException w:name="Medium Grid 1 Accent 3" w:semiHidden="0" w:uiPriority="67" w:unhideWhenUsed="0"/>
+    <w:lsdException w:name="Medium Grid 2 Accent 3" w:semiHidden="0" w:uiPriority="68" w:unhideWhenUsed="0"/>
+    <w:lsdException w:name="Medium Grid 3 Accent 3" w:semiHidden="0" w:uiPriority="69" w:unhideWhenUsed="0"/>
+    <w:lsdException w:name="Dark List Accent 3" w:semiHidden="0" w:uiPriority="70" w:unhideWhenUsed="0"/>
+    <w:lsdException w:name="Colorful Shading Accent 3" w:semiHidden="0" w:uiPriority="71" w:unhideWhenUsed="0"/>
+    <w:lsdException w:name="Colorful List Accent 3" w:semiHidden="0" w:uiPriority="72" w:unhideWhenUsed="0"/>
+    <w:lsdException w:name="Colorful Grid Accent 3" w:semiHidden="0" w:uiPriority="73" w:unhideWhenUsed="0"/>
+    <w:lsdException w:name="Light Shading Accent 4" w:semiHidden="0" w:uiPriority="60" w:unhideWhenUsed="0"/>
+    <w:lsdException w:name="Light List Accent 4" w:semiHidden="0" w:uiPriority="61" w:unhideWhenUsed="0"/>
+    <w:lsdException w:name="Light Grid Accent 4" w:semiHidden="0" w:uiPriority="62" w:unhideWhenUsed="0"/>
+    <w:lsdException w:name="Medium Shading 1 Accent 4" w:semiHidden="0" w:uiPriority="63" w:unhideWhenUsed="0"/>
+    <w:lsdException w:name="Medium Shading 2 Accent 4" w:semiHidden="0" w:uiPriority="64" w:unhideWhenUsed="0"/>
+    <w:lsdException w:name="Medium List 1 Accent 4" w:semiHidden="0" w:uiPriority="65" w:unhideWhenUsed="0"/>
+    <w:lsdException w:name="Medium List 2 Accent 4" w:semiHidden="0" w:uiPriority="66" w:unhideWhenUsed="0"/>
+    <w:lsdException w:name="Medium Grid 1 Accent 4" w:semiHidden="0" w:uiPriority="67" w:unhideWhenUsed="0"/>
+    <w:lsdException w:name="Medium Grid 2 Accent 4" w:semiHidden="0" w:uiPriority="68" w:unhideWhenUsed="0"/>
+    <w:lsdException w:name="Medium Grid 3 Accent 4" w:semiHidden="0" w:uiPriority="69" w:unhideWhenUsed="0"/>
+    <w:lsdException w:name="Dark List Accent 4" w:semiHidden="0" w:uiPriority="70" w:unhideWhenUsed="0"/>
+    <w:lsdException w:name="Colorful Shading Accent 4" w:semiHidden="0" w:uiPriority="71" w:unhideWhenUsed="0"/>
+    <w:lsdException w:name="Colorful List Accent 4" w:semiHidden="0" w:uiPriority="72" w:unhideWhenUsed="0"/>
+    <w:lsdException w:name="Colorful Grid Accent 4" w:semiHidden="0" w:uiPriority="73" w:unhideWhenUsed="0"/>
+    <w:lsdException w:name="Light Shading Accent 5" w:semiHidden="0" w:uiPriority="60" w:unhideWhenUsed="0"/>
+    <w:lsdException w:name="Light List Accent 5" w:semiHidden="0" w:uiPriority="61" w:unhideWhenUsed="0"/>
+    <w:lsdException w:name="Light Grid Accent 5" w:semiHidden="0" w:uiPriority="62" w:unhideWhenUsed="0"/>
+    <w:lsdException w:name="Medium Shading 1 Accent 5" w:semiHidden="0" w:uiPriority="63" w:unhideWhenUsed="0"/>
+    <w:lsdException w:name="Medium Shading 2 Accent 5" w:semiHidden="0" w:uiPriority="64" w:unhideWhenUsed="0"/>
+    <w:lsdException w:name="Medium List 1 Accent 5" w:semiHidden="0" w:uiPriority="65" w:unhideWhenUsed="0"/>
+    <w:lsdException w:name="Medium List 2 Accent 5" w:semiHidden="0" w:uiPriority="66" w:unhideWhenUsed="0"/>
+    <w:lsdException w:name="Medium Grid 1 Accent 5" w:semiHidden="0" w:uiPriority="67" w:unhideWhenUsed="0"/>
+    <w:lsdException w:name="Medium Grid 2 Accent 5" w:semiHidden="0" w:uiPriority="68" w:unhideWhenUsed="0"/>
+    <w:lsdException w:name="Medium Grid 3 Accent 5" w:semiHidden="0" w:uiPriority="69" w:unhideWhenUsed="0"/>
+    <w:lsdException w:name="Dark List Accent 5" w:semiHidden="0" w:uiPriority="70" w:unhideWhenUsed="0"/>
+    <w:lsdException w:name="Colorful Shading Accent 5" w:semiHidden="0" w:uiPriority="71" w:unhideWhenUsed="0"/>
+    <w:lsdException w:name="Colorful List Accent 5" w:semiHidden="0" w:uiPriority="72" w:unhideWhenUsed="0"/>
+    <w:lsdException w:name="Colorful Grid Accent 5" w:semiHidden="0" w:uiPriority="73" w:unhideWhenUsed="0"/>
+    <w:lsdException w:name="Light Shading Accent 6" w:semiHidden="0" w:uiPriority="60" w:unhideWhenUsed="0"/>
+    <w:lsdException w:name="Light List Accent 6" w:semiHidden="0" w:uiPriority="61" w:unhideWhenUsed="0"/>
+    <w:lsdException w:name="Light Grid Accent 6" w:semiHidden="0" w:uiPriority="62" w:unhideWhenUsed="0"/>
+    <w:lsdException w:name="Medium Shading 1 Accent 6" w:semiHidden="0" w:uiPriority="63" w:unhideWhenUsed="0"/>
+    <w:lsdException w:name="Medium Shading 2 Accent 6" w:semiHidden="0" w:uiPriority="64" w:unhideWhenUsed="0"/>
+    <w:lsdException w:name="Medium List 1 Accent 6" w:semiHidden="0" w:uiPriority="65" w:unhideWhenUsed="0"/>
+    <w:lsdException w:name="Medium List 2 Accent 6" w:semiHidden="0" w:uiPriority="66" w:unhideWhenUsed="0"/>
+    <w:lsdException w:name="Medium Grid 1 Accent 6" w:semiHidden="0" w:uiPriority="67" w:unhideWhenUsed="0"/>
+    <w:lsdException w:name="Medium Grid 2 Accent 6" w:semiHidden="0" w:uiPriority="68" w:unhideWhenUsed="0"/>
+    <w:lsdException w:name="Medium Grid 3 Accent 6" w:semiHidden="0" w:uiPriority="69" w:unhideWhenUsed="0"/>
+    <w:lsdException w:name="Dark List Accent 6" w:semiHidden="0" w:uiPriority="70" w:unhideWhenUsed="0"/>
+    <w:lsdException w:name="Colorful Shading Accent 6" w:semiHidden="0" w:uiPriority="71" w:unhideWhenUsed="0"/>
+    <w:lsdException w:name="Colorful List Accent 6" w:semiHidden="0" w:uiPriority="72" w:unhideWhenUsed="0"/>
+    <w:lsdException w:name="Colorful Grid Accent 6" w:semiHidden="0" w:uiPriority="73" w:unhideWhenUsed="0"/>
+    <w:lsdException w:name="Subtle Emphasis" w:semiHidden="0" w:uiPriority="19" w:unhideWhenUsed="0" w:qFormat="1"/>
+    <w:lsdException w:name="Intense Emphasis" w:semiHidden="0" w:uiPriority="21" w:unhideWhenUsed="0" w:qFormat="1"/>
+    <w:lsdException w:name="Subtle Reference" w:semiHidden="0" w:uiPriority="31" w:unhideWhenUsed="0" w:qFormat="1"/>
+    <w:lsdException w:name="Intense Reference" w:semiHidden="0" w:uiPriority="32" w:unhideWhenUsed="0" w:qFormat="1"/>
+    <w:lsdException w:name="Book Title" w:semiHidden="0" w:uiPriority="33" w:unhideWhenUsed="0" w:qFormat="1"/>
+    <w:lsdException w:name="Bibliography" w:uiPriority="37"/>
+    <w:lsdException w:name="TOC Heading" w:uiPriority="39" w:qFormat="1"/>
+  </w:latentStyles>
+  <w:style w:type="paragraph" w:default="1" w:styleId="Normal">
+    <w:name w:val="Normal"/>
+    <w:qFormat/>
+  </w:style>
+  <w:style w:type="character" w:default="1" w:styleId="DefaultParagraphFont">
+    <w:name w:val="Default Paragraph Font"/>
+    <w:uiPriority w:val="1"/>
+    <w:semiHidden/>
+    <w:unhideWhenUsed/>
+  </w:style>
+  <w:style w:type="table" w:default="1" w:styleId="TableNormal">
+    <w:name w:val="Normal Table"/>
+    <w:uiPriority w:val="99"/>
+    <w:semiHidden/>
+    <w:unhideWhenUsed/>
+    <w:tblPr>
+      <w:tblInd w:w="0" w:type="dxa"/>
+      <w:tblCellMar>
+        <w:top w:w="0" w:type="dxa"/>
+        <w:left w:w="108" w:type="dxa"/>
+        <w:bottom w:w="0" w:type="dxa"/>
+        <w:right w:w="108" w:type="dxa"/>
+      </w:tblCellMar>
+    </w:tblPr>
+  </w:style>
+  <w:style w:type="numbering" w:default="1" w:styleId="NoList">
+    <w:name w:val="No List"/>
+    <w:uiPriority w:val="99"/>
+    <w:semiHidden/>
+    <w:unhideWhenUsed/>
   </w:style>
 </w:styles>
 </file>

</xml_diff>